<commit_message>
further changes to the pp
</commit_message>
<xml_diff>
--- a/Thesis/microbiome-mediated innovvative solutions for sustainable agriculture.docx
+++ b/Thesis/microbiome-mediated innovvative solutions for sustainable agriculture.docx
@@ -9732,13 +9732,334 @@
     <w:p>
       <w:pPr>
         <w:jc w:val="both"/>
-      </w:pPr>
-      <w:r>
+        <w:rPr>
+          <w:b/>
+        </w:rPr>
+      </w:pPr>
+      <w:r>
+        <w:rPr>
+          <w:b/>
+        </w:rPr>
         <w:lastRenderedPageBreak/>
         <w:t xml:space="preserve">Project aims and significance </w:t>
       </w:r>
+    </w:p>
+    <w:p>
+      <w:pPr>
+        <w:jc w:val="both"/>
+      </w:pPr>
+      <w:r>
+        <w:t xml:space="preserve">The </w:t>
+      </w:r>
+      <w:proofErr w:type="spellStart"/>
+      <w:r>
+        <w:t>raserevher</w:t>
+      </w:r>
+      <w:proofErr w:type="spellEnd"/>
+      <w:r>
+        <w:t xml:space="preserve"> aims </w:t>
+      </w:r>
+      <w:r>
+        <w:t xml:space="preserve">to </w:t>
+      </w:r>
+      <w:proofErr w:type="spellStart"/>
+      <w:r>
+        <w:t>estblsih</w:t>
+      </w:r>
+      <w:proofErr w:type="spellEnd"/>
+      <w:r>
+        <w:t xml:space="preserve"> the following from </w:t>
+      </w:r>
+      <w:proofErr w:type="spellStart"/>
+      <w:r>
+        <w:t>theis</w:t>
+      </w:r>
+      <w:proofErr w:type="spellEnd"/>
+      <w:r>
+        <w:t xml:space="preserve"> study.</w:t>
+      </w:r>
+    </w:p>
+    <w:p>
+      <w:pPr>
+        <w:pStyle w:val="ListParagraph"/>
+        <w:numPr>
+          <w:ilvl w:val="0"/>
+          <w:numId w:val="1"/>
+        </w:numPr>
+        <w:jc w:val="both"/>
+      </w:pPr>
+      <w:r>
+        <w:t xml:space="preserve">To establish the </w:t>
+      </w:r>
+      <w:proofErr w:type="spellStart"/>
+      <w:r>
+        <w:t>relationshop</w:t>
+      </w:r>
+      <w:proofErr w:type="spellEnd"/>
+      <w:r>
+        <w:t xml:space="preserve"> </w:t>
+      </w:r>
+      <w:proofErr w:type="spellStart"/>
+      <w:r>
+        <w:t>betwwen</w:t>
+      </w:r>
+      <w:proofErr w:type="spellEnd"/>
+      <w:r>
+        <w:t xml:space="preserve"> </w:t>
+      </w:r>
+      <w:r>
+        <w:t xml:space="preserve">microorganisms and </w:t>
+      </w:r>
+      <w:proofErr w:type="spellStart"/>
+      <w:r>
+        <w:t>and</w:t>
+      </w:r>
+      <w:proofErr w:type="spellEnd"/>
+      <w:r>
+        <w:t xml:space="preserve"> plants</w:t>
+      </w:r>
+    </w:p>
+    <w:p>
+      <w:pPr>
+        <w:pStyle w:val="ListParagraph"/>
+        <w:numPr>
+          <w:ilvl w:val="0"/>
+          <w:numId w:val="1"/>
+        </w:numPr>
+        <w:jc w:val="both"/>
+      </w:pPr>
+      <w:r>
+        <w:t xml:space="preserve">To establish the role that </w:t>
+      </w:r>
+      <w:proofErr w:type="spellStart"/>
+      <w:r>
+        <w:t>microgamnims</w:t>
+      </w:r>
+      <w:proofErr w:type="spellEnd"/>
+      <w:r>
+        <w:t xml:space="preserve"> play in plant and animal life </w:t>
+      </w:r>
+    </w:p>
+    <w:p>
+      <w:pPr>
+        <w:pStyle w:val="ListParagraph"/>
+        <w:numPr>
+          <w:ilvl w:val="0"/>
+          <w:numId w:val="1"/>
+        </w:numPr>
+        <w:jc w:val="both"/>
+      </w:pPr>
+      <w:r>
+        <w:t xml:space="preserve">To establish how </w:t>
+      </w:r>
+      <w:proofErr w:type="spellStart"/>
+      <w:r>
+        <w:t>microgranims</w:t>
+      </w:r>
+      <w:proofErr w:type="spellEnd"/>
+      <w:r>
+        <w:t xml:space="preserve"> can be used to obtain biomolecules necessary for </w:t>
+      </w:r>
+      <w:proofErr w:type="spellStart"/>
+      <w:r>
+        <w:t>planta</w:t>
+      </w:r>
+      <w:proofErr w:type="spellEnd"/>
+      <w:r>
+        <w:t xml:space="preserve"> and animal survival</w:t>
+      </w:r>
+    </w:p>
+    <w:p>
+      <w:pPr>
+        <w:pStyle w:val="ListParagraph"/>
+        <w:numPr>
+          <w:ilvl w:val="0"/>
+          <w:numId w:val="1"/>
+        </w:numPr>
+        <w:jc w:val="both"/>
+      </w:pPr>
+      <w:r>
+        <w:t xml:space="preserve">To </w:t>
+      </w:r>
+      <w:proofErr w:type="spellStart"/>
+      <w:r>
+        <w:t>determnine</w:t>
+      </w:r>
+      <w:proofErr w:type="spellEnd"/>
+      <w:r>
+        <w:t xml:space="preserve"> how </w:t>
+      </w:r>
+      <w:proofErr w:type="spellStart"/>
+      <w:r>
+        <w:t>biomelcelura</w:t>
+      </w:r>
+      <w:proofErr w:type="spellEnd"/>
+      <w:r>
+        <w:t xml:space="preserve"> </w:t>
+      </w:r>
+      <w:r>
+        <w:t xml:space="preserve">elements can be used in </w:t>
+      </w:r>
+      <w:proofErr w:type="spellStart"/>
+      <w:r>
+        <w:t>undstrial</w:t>
+      </w:r>
+      <w:proofErr w:type="spellEnd"/>
+      <w:r>
+        <w:t xml:space="preserve"> biotechnology productions.</w:t>
+      </w:r>
+    </w:p>
+    <w:p>
+      <w:pPr>
+        <w:jc w:val="both"/>
+      </w:pPr>
+    </w:p>
+    <w:p>
+      <w:pPr>
+        <w:jc w:val="both"/>
+      </w:pPr>
+    </w:p>
+    <w:p>
+      <w:pPr>
+        <w:jc w:val="both"/>
+      </w:pPr>
+    </w:p>
+    <w:p>
+      <w:pPr>
+        <w:jc w:val="both"/>
+      </w:pPr>
+    </w:p>
+    <w:p>
+      <w:pPr>
+        <w:jc w:val="both"/>
+      </w:pPr>
+    </w:p>
+    <w:p>
+      <w:pPr>
+        <w:jc w:val="both"/>
+      </w:pPr>
+    </w:p>
+    <w:p>
+      <w:pPr>
+        <w:jc w:val="both"/>
+      </w:pPr>
+    </w:p>
+    <w:p>
+      <w:pPr>
+        <w:jc w:val="both"/>
+      </w:pPr>
+    </w:p>
+    <w:p>
+      <w:pPr>
+        <w:jc w:val="both"/>
+      </w:pPr>
+    </w:p>
+    <w:p>
+      <w:pPr>
+        <w:jc w:val="both"/>
+      </w:pPr>
+    </w:p>
+    <w:p>
+      <w:pPr>
+        <w:jc w:val="both"/>
+      </w:pPr>
+    </w:p>
+    <w:p>
+      <w:pPr>
+        <w:jc w:val="both"/>
+      </w:pPr>
+    </w:p>
+    <w:p>
+      <w:pPr>
+        <w:jc w:val="both"/>
+      </w:pPr>
+    </w:p>
+    <w:p>
+      <w:pPr>
+        <w:jc w:val="both"/>
+      </w:pPr>
+    </w:p>
+    <w:p>
+      <w:pPr>
+        <w:jc w:val="both"/>
+      </w:pPr>
+    </w:p>
+    <w:p>
+      <w:pPr>
+        <w:jc w:val="both"/>
+      </w:pPr>
+    </w:p>
+    <w:p>
+      <w:pPr>
+        <w:jc w:val="both"/>
+      </w:pPr>
+    </w:p>
+    <w:p>
+      <w:pPr>
+        <w:jc w:val="both"/>
+      </w:pPr>
+    </w:p>
+    <w:p>
+      <w:pPr>
+        <w:jc w:val="both"/>
+      </w:pPr>
+    </w:p>
+    <w:p>
+      <w:pPr>
+        <w:jc w:val="both"/>
+      </w:pPr>
+    </w:p>
+    <w:p>
+      <w:pPr>
+        <w:jc w:val="both"/>
+      </w:pPr>
+    </w:p>
+    <w:p>
+      <w:pPr>
+        <w:jc w:val="both"/>
+      </w:pPr>
+    </w:p>
+    <w:p>
+      <w:pPr>
+        <w:jc w:val="both"/>
+      </w:pPr>
+    </w:p>
+    <w:p>
+      <w:pPr>
+        <w:jc w:val="both"/>
+        <w:rPr>
+          <w:b/>
+        </w:rPr>
+      </w:pPr>
+      <w:r>
+        <w:rPr>
+          <w:b/>
+        </w:rPr>
+        <w:lastRenderedPageBreak/>
+        <w:t>Experimental plans</w:t>
+      </w:r>
+    </w:p>
+    <w:p>
+      <w:pPr>
+        <w:jc w:val="both"/>
+      </w:pPr>
       <w:bookmarkStart w:id="0" w:name="_GoBack"/>
       <w:bookmarkEnd w:id="0"/>
+    </w:p>
+    <w:p>
+      <w:pPr>
+        <w:jc w:val="both"/>
+      </w:pPr>
+    </w:p>
+    <w:p>
+      <w:pPr>
+        <w:jc w:val="both"/>
+      </w:pPr>
+    </w:p>
+    <w:p>
+      <w:pPr>
+        <w:jc w:val="both"/>
+      </w:pPr>
     </w:p>
     <w:p>
       <w:pPr>
@@ -10184,6 +10505,103 @@
     </w:sectPr>
   </w:body>
 </w:document>
+</file>
+
+<file path=word/numbering.xml><?xml version="1.0" encoding="utf-8"?>
+<w:numbering xmlns:wpc="http://schemas.microsoft.com/office/word/2010/wordprocessingCanvas" xmlns:mc="http://schemas.openxmlformats.org/markup-compatibility/2006" xmlns:o="urn:schemas-microsoft-com:office:office" xmlns:r="http://schemas.openxmlformats.org/officeDocument/2006/relationships" xmlns:m="http://schemas.openxmlformats.org/officeDocument/2006/math" xmlns:v="urn:schemas-microsoft-com:vml" xmlns:wp14="http://schemas.microsoft.com/office/word/2010/wordprocessingDrawing" xmlns:wp="http://schemas.openxmlformats.org/drawingml/2006/wordprocessingDrawing" xmlns:w10="urn:schemas-microsoft-com:office:word" xmlns:w="http://schemas.openxmlformats.org/wordprocessingml/2006/main" xmlns:w14="http://schemas.microsoft.com/office/word/2010/wordml" xmlns:w15="http://schemas.microsoft.com/office/word/2012/wordml" xmlns:wpg="http://schemas.microsoft.com/office/word/2010/wordprocessingGroup" xmlns:wpi="http://schemas.microsoft.com/office/word/2010/wordprocessingInk" xmlns:wne="http://schemas.microsoft.com/office/word/2006/wordml" xmlns:wps="http://schemas.microsoft.com/office/word/2010/wordprocessingShape" mc:Ignorable="w14 w15 wp14">
+  <w:abstractNum w:abstractNumId="0">
+    <w:nsid w:val="74693A8F"/>
+    <w:multiLevelType w:val="hybridMultilevel"/>
+    <w:tmpl w:val="5CACA6D4"/>
+    <w:lvl w:ilvl="0" w:tplc="0409000F">
+      <w:start w:val="1"/>
+      <w:numFmt w:val="decimal"/>
+      <w:lvlText w:val="%1."/>
+      <w:lvlJc w:val="left"/>
+      <w:pPr>
+        <w:ind w:left="720" w:hanging="360"/>
+      </w:pPr>
+      <w:rPr>
+        <w:rFonts w:hint="default"/>
+      </w:rPr>
+    </w:lvl>
+    <w:lvl w:ilvl="1" w:tplc="04090019" w:tentative="1">
+      <w:start w:val="1"/>
+      <w:numFmt w:val="lowerLetter"/>
+      <w:lvlText w:val="%2."/>
+      <w:lvlJc w:val="left"/>
+      <w:pPr>
+        <w:ind w:left="1440" w:hanging="360"/>
+      </w:pPr>
+    </w:lvl>
+    <w:lvl w:ilvl="2" w:tplc="0409001B" w:tentative="1">
+      <w:start w:val="1"/>
+      <w:numFmt w:val="lowerRoman"/>
+      <w:lvlText w:val="%3."/>
+      <w:lvlJc w:val="right"/>
+      <w:pPr>
+        <w:ind w:left="2160" w:hanging="180"/>
+      </w:pPr>
+    </w:lvl>
+    <w:lvl w:ilvl="3" w:tplc="0409000F" w:tentative="1">
+      <w:start w:val="1"/>
+      <w:numFmt w:val="decimal"/>
+      <w:lvlText w:val="%4."/>
+      <w:lvlJc w:val="left"/>
+      <w:pPr>
+        <w:ind w:left="2880" w:hanging="360"/>
+      </w:pPr>
+    </w:lvl>
+    <w:lvl w:ilvl="4" w:tplc="04090019" w:tentative="1">
+      <w:start w:val="1"/>
+      <w:numFmt w:val="lowerLetter"/>
+      <w:lvlText w:val="%5."/>
+      <w:lvlJc w:val="left"/>
+      <w:pPr>
+        <w:ind w:left="3600" w:hanging="360"/>
+      </w:pPr>
+    </w:lvl>
+    <w:lvl w:ilvl="5" w:tplc="0409001B" w:tentative="1">
+      <w:start w:val="1"/>
+      <w:numFmt w:val="lowerRoman"/>
+      <w:lvlText w:val="%6."/>
+      <w:lvlJc w:val="right"/>
+      <w:pPr>
+        <w:ind w:left="4320" w:hanging="180"/>
+      </w:pPr>
+    </w:lvl>
+    <w:lvl w:ilvl="6" w:tplc="0409000F" w:tentative="1">
+      <w:start w:val="1"/>
+      <w:numFmt w:val="decimal"/>
+      <w:lvlText w:val="%7."/>
+      <w:lvlJc w:val="left"/>
+      <w:pPr>
+        <w:ind w:left="5040" w:hanging="360"/>
+      </w:pPr>
+    </w:lvl>
+    <w:lvl w:ilvl="7" w:tplc="04090019" w:tentative="1">
+      <w:start w:val="1"/>
+      <w:numFmt w:val="lowerLetter"/>
+      <w:lvlText w:val="%8."/>
+      <w:lvlJc w:val="left"/>
+      <w:pPr>
+        <w:ind w:left="5760" w:hanging="360"/>
+      </w:pPr>
+    </w:lvl>
+    <w:lvl w:ilvl="8" w:tplc="0409001B" w:tentative="1">
+      <w:start w:val="1"/>
+      <w:numFmt w:val="lowerRoman"/>
+      <w:lvlText w:val="%9."/>
+      <w:lvlJc w:val="right"/>
+      <w:pPr>
+        <w:ind w:left="6480" w:hanging="180"/>
+      </w:pPr>
+    </w:lvl>
+  </w:abstractNum>
+  <w:num w:numId="1">
+    <w:abstractNumId w:val="0"/>
+  </w:num>
+</w:numbering>
 </file>
 
 <file path=word/styles.xml><?xml version="1.0" encoding="utf-8"?>
@@ -10618,6 +11036,17 @@
       <w:iCs/>
     </w:rPr>
   </w:style>
+  <w:style w:type="paragraph" w:styleId="ListParagraph">
+    <w:name w:val="List Paragraph"/>
+    <w:basedOn w:val="Normal"/>
+    <w:uiPriority w:val="34"/>
+    <w:qFormat/>
+    <w:rsid w:val="00644F3F"/>
+    <w:pPr>
+      <w:ind w:left="720"/>
+      <w:contextualSpacing/>
+    </w:pPr>
+  </w:style>
 </w:styles>
 </file>
 

</xml_diff>

<commit_message>
made changes on the statistics file
</commit_message>
<xml_diff>
--- a/Thesis/microbiome-mediated innovvative solutions for sustainable agriculture.docx
+++ b/Thesis/microbiome-mediated innovvative solutions for sustainable agriculture.docx
@@ -9917,116 +9917,6 @@
     <w:p>
       <w:pPr>
         <w:jc w:val="both"/>
-      </w:pPr>
-    </w:p>
-    <w:p>
-      <w:pPr>
-        <w:jc w:val="both"/>
-      </w:pPr>
-    </w:p>
-    <w:p>
-      <w:pPr>
-        <w:jc w:val="both"/>
-      </w:pPr>
-    </w:p>
-    <w:p>
-      <w:pPr>
-        <w:jc w:val="both"/>
-      </w:pPr>
-    </w:p>
-    <w:p>
-      <w:pPr>
-        <w:jc w:val="both"/>
-      </w:pPr>
-    </w:p>
-    <w:p>
-      <w:pPr>
-        <w:jc w:val="both"/>
-      </w:pPr>
-    </w:p>
-    <w:p>
-      <w:pPr>
-        <w:jc w:val="both"/>
-      </w:pPr>
-    </w:p>
-    <w:p>
-      <w:pPr>
-        <w:jc w:val="both"/>
-      </w:pPr>
-    </w:p>
-    <w:p>
-      <w:pPr>
-        <w:jc w:val="both"/>
-      </w:pPr>
-    </w:p>
-    <w:p>
-      <w:pPr>
-        <w:jc w:val="both"/>
-      </w:pPr>
-    </w:p>
-    <w:p>
-      <w:pPr>
-        <w:jc w:val="both"/>
-      </w:pPr>
-    </w:p>
-    <w:p>
-      <w:pPr>
-        <w:jc w:val="both"/>
-      </w:pPr>
-    </w:p>
-    <w:p>
-      <w:pPr>
-        <w:jc w:val="both"/>
-      </w:pPr>
-    </w:p>
-    <w:p>
-      <w:pPr>
-        <w:jc w:val="both"/>
-      </w:pPr>
-    </w:p>
-    <w:p>
-      <w:pPr>
-        <w:jc w:val="both"/>
-      </w:pPr>
-    </w:p>
-    <w:p>
-      <w:pPr>
-        <w:jc w:val="both"/>
-      </w:pPr>
-    </w:p>
-    <w:p>
-      <w:pPr>
-        <w:jc w:val="both"/>
-      </w:pPr>
-    </w:p>
-    <w:p>
-      <w:pPr>
-        <w:jc w:val="both"/>
-      </w:pPr>
-    </w:p>
-    <w:p>
-      <w:pPr>
-        <w:jc w:val="both"/>
-      </w:pPr>
-    </w:p>
-    <w:p>
-      <w:pPr>
-        <w:jc w:val="both"/>
-      </w:pPr>
-    </w:p>
-    <w:p>
-      <w:pPr>
-        <w:jc w:val="both"/>
-      </w:pPr>
-    </w:p>
-    <w:p>
-      <w:pPr>
-        <w:jc w:val="both"/>
-      </w:pPr>
-    </w:p>
-    <w:p>
-      <w:pPr>
-        <w:jc w:val="both"/>
         <w:rPr>
           <w:b/>
         </w:rPr>
@@ -10035,16 +9925,1525 @@
         <w:rPr>
           <w:b/>
         </w:rPr>
+        <w:t>The project hypotheses</w:t>
+      </w:r>
+    </w:p>
+    <w:p>
+      <w:pPr>
+        <w:jc w:val="both"/>
+      </w:pPr>
+      <w:r>
+        <w:t xml:space="preserve">The </w:t>
+      </w:r>
+      <w:proofErr w:type="spellStart"/>
+      <w:r>
+        <w:t>reasrchver</w:t>
+      </w:r>
+      <w:proofErr w:type="spellEnd"/>
+      <w:r>
+        <w:t xml:space="preserve"> makes the below hypotheses based on the study:</w:t>
+      </w:r>
+    </w:p>
+    <w:p>
+      <w:pPr>
+        <w:pStyle w:val="ListParagraph"/>
+        <w:numPr>
+          <w:ilvl w:val="0"/>
+          <w:numId w:val="2"/>
+        </w:numPr>
+        <w:jc w:val="both"/>
+      </w:pPr>
+      <w:r>
+        <w:t>Microorganisms exist i</w:t>
+      </w:r>
+      <w:r>
+        <w:t xml:space="preserve">n a symbiotic relationship </w:t>
+      </w:r>
+    </w:p>
+    <w:p>
+      <w:pPr>
+        <w:pStyle w:val="ListParagraph"/>
+        <w:numPr>
+          <w:ilvl w:val="0"/>
+          <w:numId w:val="2"/>
+        </w:numPr>
+        <w:jc w:val="both"/>
+      </w:pPr>
+      <w:r>
+        <w:t>Microorganisms</w:t>
+      </w:r>
+      <w:r>
+        <w:t xml:space="preserve"> are the basic</w:t>
+      </w:r>
+      <w:r>
+        <w:t xml:space="preserve"> carriers and </w:t>
+      </w:r>
+      <w:r>
+        <w:t xml:space="preserve"> transfers of</w:t>
+      </w:r>
+      <w:r>
+        <w:t xml:space="preserve"> biomolecules </w:t>
+      </w:r>
+      <w:r>
+        <w:t>in the ecosystem</w:t>
+      </w:r>
+      <w:r>
+        <w:t xml:space="preserve"> </w:t>
+      </w:r>
+    </w:p>
+    <w:p>
+      <w:pPr>
+        <w:pStyle w:val="ListParagraph"/>
+        <w:numPr>
+          <w:ilvl w:val="0"/>
+          <w:numId w:val="2"/>
+        </w:numPr>
+        <w:jc w:val="both"/>
+      </w:pPr>
+      <w:proofErr w:type="spellStart"/>
+      <w:r>
+        <w:t>Bite</w:t>
+      </w:r>
+      <w:r>
+        <w:t>cehnolgy</w:t>
+      </w:r>
+      <w:proofErr w:type="spellEnd"/>
+      <w:r>
+        <w:t xml:space="preserve"> </w:t>
+      </w:r>
+      <w:proofErr w:type="spellStart"/>
+      <w:r>
+        <w:t>sollebt</w:t>
+      </w:r>
+      <w:proofErr w:type="spellEnd"/>
+      <w:r>
+        <w:t xml:space="preserve"> depends on </w:t>
+      </w:r>
+      <w:proofErr w:type="spellStart"/>
+      <w:r>
+        <w:t>microgogmisms</w:t>
+      </w:r>
+      <w:proofErr w:type="spellEnd"/>
+      <w:r>
+        <w:t xml:space="preserve"> in </w:t>
+      </w:r>
+      <w:proofErr w:type="spellStart"/>
+      <w:r>
+        <w:t>orderc</w:t>
+      </w:r>
+      <w:proofErr w:type="spellEnd"/>
+      <w:r>
+        <w:t xml:space="preserve"> to develop better and more products</w:t>
+      </w:r>
+    </w:p>
+    <w:p>
+      <w:pPr>
+        <w:jc w:val="both"/>
+      </w:pPr>
+    </w:p>
+    <w:p>
+      <w:pPr>
+        <w:jc w:val="both"/>
+      </w:pPr>
+    </w:p>
+    <w:p>
+      <w:pPr>
+        <w:jc w:val="both"/>
+      </w:pPr>
+    </w:p>
+    <w:p>
+      <w:pPr>
+        <w:jc w:val="both"/>
+      </w:pPr>
+    </w:p>
+    <w:p>
+      <w:pPr>
+        <w:jc w:val="both"/>
+      </w:pPr>
+    </w:p>
+    <w:p>
+      <w:pPr>
+        <w:jc w:val="both"/>
+      </w:pPr>
+    </w:p>
+    <w:p>
+      <w:pPr>
+        <w:jc w:val="both"/>
+      </w:pPr>
+    </w:p>
+    <w:p>
+      <w:pPr>
+        <w:jc w:val="both"/>
+      </w:pPr>
+    </w:p>
+    <w:p>
+      <w:pPr>
+        <w:jc w:val="both"/>
+      </w:pPr>
+    </w:p>
+    <w:p>
+      <w:pPr>
+        <w:jc w:val="both"/>
+      </w:pPr>
+    </w:p>
+    <w:p>
+      <w:pPr>
+        <w:jc w:val="both"/>
+      </w:pPr>
+    </w:p>
+    <w:p>
+      <w:pPr>
+        <w:jc w:val="both"/>
+      </w:pPr>
+    </w:p>
+    <w:p>
+      <w:pPr>
+        <w:jc w:val="both"/>
+      </w:pPr>
+    </w:p>
+    <w:p>
+      <w:pPr>
+        <w:jc w:val="both"/>
+      </w:pPr>
+    </w:p>
+    <w:p>
+      <w:pPr>
+        <w:jc w:val="both"/>
+      </w:pPr>
+    </w:p>
+    <w:p>
+      <w:pPr>
+        <w:jc w:val="both"/>
+      </w:pPr>
+    </w:p>
+    <w:p>
+      <w:pPr>
+        <w:jc w:val="both"/>
+      </w:pPr>
+    </w:p>
+    <w:p>
+      <w:pPr>
+        <w:jc w:val="both"/>
+      </w:pPr>
+    </w:p>
+    <w:p>
+      <w:pPr>
+        <w:jc w:val="both"/>
+        <w:rPr>
+          <w:b/>
+        </w:rPr>
+      </w:pPr>
+      <w:r>
+        <w:rPr>
+          <w:b/>
+        </w:rPr>
         <w:lastRenderedPageBreak/>
-        <w:t>Experimental plans</w:t>
-      </w:r>
-    </w:p>
-    <w:p>
-      <w:pPr>
-        <w:jc w:val="both"/>
-      </w:pPr>
+        <w:t>The literature review</w:t>
+      </w:r>
+      <w:r>
+        <w:rPr>
+          <w:b/>
+        </w:rPr>
+        <w:t>:</w:t>
+      </w:r>
+    </w:p>
+    <w:p>
+      <w:pPr>
+        <w:jc w:val="both"/>
+      </w:pPr>
+      <w:r>
+        <w:t>Research</w:t>
+      </w:r>
+      <w:r>
+        <w:t xml:space="preserve"> studies done by </w:t>
+      </w:r>
+      <w:r>
+        <w:rPr>
+          <w:rFonts w:ascii="Arial" w:hAnsi="Arial" w:cs="Arial"/>
+          <w:color w:val="222222"/>
+          <w:sz w:val="20"/>
+          <w:szCs w:val="20"/>
+          <w:shd w:val="clear" w:color="auto" w:fill="FFFFFF"/>
+        </w:rPr>
+        <w:t>Sylvia</w:t>
+      </w:r>
+      <w:r>
+        <w:rPr>
+          <w:rFonts w:ascii="Arial" w:hAnsi="Arial" w:cs="Arial"/>
+          <w:color w:val="222222"/>
+          <w:sz w:val="20"/>
+          <w:szCs w:val="20"/>
+          <w:shd w:val="clear" w:color="auto" w:fill="FFFFFF"/>
+        </w:rPr>
+        <w:t xml:space="preserve"> et al (2005) indicate that </w:t>
+      </w:r>
+      <w:r>
+        <w:rPr>
+          <w:rFonts w:ascii="Arial" w:hAnsi="Arial" w:cs="Arial"/>
+          <w:color w:val="222222"/>
+          <w:sz w:val="20"/>
+          <w:szCs w:val="20"/>
+          <w:shd w:val="clear" w:color="auto" w:fill="FFFFFF"/>
+        </w:rPr>
+        <w:t xml:space="preserve">soil microbiology </w:t>
+      </w:r>
+      <w:r>
+        <w:rPr>
+          <w:rFonts w:ascii="Arial" w:hAnsi="Arial" w:cs="Arial"/>
+          <w:color w:val="222222"/>
+          <w:sz w:val="20"/>
+          <w:szCs w:val="20"/>
+          <w:shd w:val="clear" w:color="auto" w:fill="FFFFFF"/>
+        </w:rPr>
+        <w:t>runs on</w:t>
+      </w:r>
+      <w:r>
+        <w:rPr>
+          <w:rFonts w:ascii="Arial" w:hAnsi="Arial" w:cs="Arial"/>
+          <w:color w:val="222222"/>
+          <w:sz w:val="20"/>
+          <w:szCs w:val="20"/>
+          <w:shd w:val="clear" w:color="auto" w:fill="FFFFFF"/>
+        </w:rPr>
+        <w:t xml:space="preserve"> </w:t>
+      </w:r>
+      <w:r>
+        <w:rPr>
+          <w:rFonts w:ascii="Arial" w:hAnsi="Arial" w:cs="Arial"/>
+          <w:color w:val="222222"/>
+          <w:sz w:val="20"/>
+          <w:szCs w:val="20"/>
+          <w:shd w:val="clear" w:color="auto" w:fill="FFFFFF"/>
+        </w:rPr>
+        <w:t xml:space="preserve">principles that </w:t>
+      </w:r>
+      <w:proofErr w:type="spellStart"/>
+      <w:r>
+        <w:rPr>
+          <w:rFonts w:ascii="Arial" w:hAnsi="Arial" w:cs="Arial"/>
+          <w:color w:val="222222"/>
+          <w:sz w:val="20"/>
+          <w:szCs w:val="20"/>
+          <w:shd w:val="clear" w:color="auto" w:fill="FFFFFF"/>
+        </w:rPr>
+        <w:t>keppe</w:t>
+      </w:r>
+      <w:proofErr w:type="spellEnd"/>
+      <w:r>
+        <w:rPr>
+          <w:rFonts w:ascii="Arial" w:hAnsi="Arial" w:cs="Arial"/>
+          <w:color w:val="222222"/>
+          <w:sz w:val="20"/>
+          <w:szCs w:val="20"/>
+          <w:shd w:val="clear" w:color="auto" w:fill="FFFFFF"/>
+        </w:rPr>
+        <w:t xml:space="preserve"> the soil </w:t>
+      </w:r>
+      <w:r>
+        <w:rPr>
+          <w:rFonts w:ascii="Arial" w:hAnsi="Arial" w:cs="Arial"/>
+          <w:color w:val="222222"/>
+          <w:sz w:val="20"/>
+          <w:szCs w:val="20"/>
+          <w:shd w:val="clear" w:color="auto" w:fill="FFFFFF"/>
+        </w:rPr>
+        <w:t>a</w:t>
+      </w:r>
+      <w:r>
+        <w:rPr>
+          <w:rFonts w:ascii="Arial" w:hAnsi="Arial" w:cs="Arial"/>
+          <w:color w:val="222222"/>
+          <w:sz w:val="20"/>
+          <w:szCs w:val="20"/>
+          <w:shd w:val="clear" w:color="auto" w:fill="FFFFFF"/>
+        </w:rPr>
+        <w:t>t equilibrium at any given point</w:t>
+      </w:r>
+      <w:r>
+        <w:rPr>
+          <w:rFonts w:ascii="Arial" w:hAnsi="Arial" w:cs="Arial"/>
+          <w:color w:val="222222"/>
+          <w:sz w:val="20"/>
+          <w:szCs w:val="20"/>
+          <w:shd w:val="clear" w:color="auto" w:fill="FFFFFF"/>
+        </w:rPr>
+        <w:t xml:space="preserve"> optimal, and that </w:t>
+      </w:r>
+      <w:r>
+        <w:rPr>
+          <w:rFonts w:ascii="Arial" w:hAnsi="Arial" w:cs="Arial"/>
+          <w:color w:val="222222"/>
+          <w:sz w:val="20"/>
+          <w:szCs w:val="20"/>
+          <w:shd w:val="clear" w:color="auto" w:fill="FFFFFF"/>
+        </w:rPr>
+        <w:t>this is</w:t>
+      </w:r>
+      <w:r>
+        <w:rPr>
+          <w:rFonts w:ascii="Arial" w:hAnsi="Arial" w:cs="Arial"/>
+          <w:color w:val="222222"/>
+          <w:sz w:val="20"/>
+          <w:szCs w:val="20"/>
+          <w:shd w:val="clear" w:color="auto" w:fill="FFFFFF"/>
+        </w:rPr>
+        <w:t xml:space="preserve"> </w:t>
+      </w:r>
+      <w:r>
+        <w:rPr>
+          <w:rFonts w:ascii="Arial" w:hAnsi="Arial" w:cs="Arial"/>
+          <w:color w:val="222222"/>
+          <w:sz w:val="20"/>
+          <w:szCs w:val="20"/>
+          <w:shd w:val="clear" w:color="auto" w:fill="FFFFFF"/>
+        </w:rPr>
+        <w:t>achieved</w:t>
+      </w:r>
+      <w:r>
+        <w:rPr>
+          <w:rFonts w:ascii="Arial" w:hAnsi="Arial" w:cs="Arial"/>
+          <w:color w:val="222222"/>
+          <w:sz w:val="20"/>
+          <w:szCs w:val="20"/>
+          <w:shd w:val="clear" w:color="auto" w:fill="FFFFFF"/>
+        </w:rPr>
+        <w:t xml:space="preserve"> with the knowledge and facts that </w:t>
+      </w:r>
+      <w:proofErr w:type="spellStart"/>
+      <w:r>
+        <w:rPr>
+          <w:rFonts w:ascii="Arial" w:hAnsi="Arial" w:cs="Arial"/>
+          <w:color w:val="222222"/>
+          <w:sz w:val="20"/>
+          <w:szCs w:val="20"/>
+          <w:shd w:val="clear" w:color="auto" w:fill="FFFFFF"/>
+        </w:rPr>
+        <w:t>withithin</w:t>
+      </w:r>
+      <w:proofErr w:type="spellEnd"/>
+      <w:r>
+        <w:rPr>
+          <w:rFonts w:ascii="Arial" w:hAnsi="Arial" w:cs="Arial"/>
+          <w:color w:val="222222"/>
+          <w:sz w:val="20"/>
+          <w:szCs w:val="20"/>
+          <w:shd w:val="clear" w:color="auto" w:fill="FFFFFF"/>
+        </w:rPr>
+        <w:t xml:space="preserve"> the soils there are </w:t>
+      </w:r>
+      <w:proofErr w:type="spellStart"/>
+      <w:r>
+        <w:rPr>
+          <w:rFonts w:ascii="Arial" w:hAnsi="Arial" w:cs="Arial"/>
+          <w:color w:val="222222"/>
+          <w:sz w:val="20"/>
+          <w:szCs w:val="20"/>
+          <w:shd w:val="clear" w:color="auto" w:fill="FFFFFF"/>
+        </w:rPr>
+        <w:t>harmfuls</w:t>
+      </w:r>
+      <w:proofErr w:type="spellEnd"/>
+      <w:r>
+        <w:rPr>
+          <w:rFonts w:ascii="Arial" w:hAnsi="Arial" w:cs="Arial"/>
+          <w:color w:val="222222"/>
+          <w:sz w:val="20"/>
+          <w:szCs w:val="20"/>
+          <w:shd w:val="clear" w:color="auto" w:fill="FFFFFF"/>
+        </w:rPr>
+        <w:t xml:space="preserve"> as w</w:t>
+      </w:r>
+      <w:r>
+        <w:rPr>
+          <w:rFonts w:ascii="Arial" w:hAnsi="Arial" w:cs="Arial"/>
+          <w:color w:val="222222"/>
+          <w:sz w:val="20"/>
+          <w:szCs w:val="20"/>
+          <w:shd w:val="clear" w:color="auto" w:fill="FFFFFF"/>
+        </w:rPr>
+        <w:t>ell as healthy bacteria.</w:t>
+      </w:r>
+      <w:r>
+        <w:rPr>
+          <w:rFonts w:ascii="Arial" w:hAnsi="Arial" w:cs="Arial"/>
+          <w:color w:val="222222"/>
+          <w:sz w:val="20"/>
+          <w:szCs w:val="20"/>
+          <w:shd w:val="clear" w:color="auto" w:fill="FFFFFF"/>
+        </w:rPr>
+        <w:t xml:space="preserve"> </w:t>
+      </w:r>
+      <w:proofErr w:type="spellStart"/>
+      <w:r>
+        <w:rPr>
+          <w:rFonts w:ascii="Arial" w:hAnsi="Arial" w:cs="Arial"/>
+          <w:color w:val="222222"/>
+          <w:sz w:val="20"/>
+          <w:szCs w:val="20"/>
+          <w:shd w:val="clear" w:color="auto" w:fill="FFFFFF"/>
+        </w:rPr>
+        <w:t>Furhe</w:t>
+      </w:r>
+      <w:proofErr w:type="spellEnd"/>
+      <w:r>
+        <w:rPr>
+          <w:rFonts w:ascii="Arial" w:hAnsi="Arial" w:cs="Arial"/>
+          <w:color w:val="222222"/>
+          <w:sz w:val="20"/>
+          <w:szCs w:val="20"/>
+          <w:shd w:val="clear" w:color="auto" w:fill="FFFFFF"/>
+        </w:rPr>
+        <w:t xml:space="preserve">, his </w:t>
+      </w:r>
+      <w:proofErr w:type="spellStart"/>
+      <w:r>
+        <w:rPr>
+          <w:rFonts w:ascii="Arial" w:hAnsi="Arial" w:cs="Arial"/>
+          <w:color w:val="222222"/>
+          <w:sz w:val="20"/>
+          <w:szCs w:val="20"/>
+          <w:shd w:val="clear" w:color="auto" w:fill="FFFFFF"/>
+        </w:rPr>
+        <w:t>reaserch</w:t>
+      </w:r>
+      <w:proofErr w:type="spellEnd"/>
+      <w:r>
+        <w:rPr>
+          <w:rFonts w:ascii="Arial" w:hAnsi="Arial" w:cs="Arial"/>
+          <w:color w:val="222222"/>
+          <w:sz w:val="20"/>
+          <w:szCs w:val="20"/>
+          <w:shd w:val="clear" w:color="auto" w:fill="FFFFFF"/>
+        </w:rPr>
+        <w:t xml:space="preserve"> indicates that </w:t>
+      </w:r>
+      <w:r>
+        <w:rPr>
+          <w:rFonts w:ascii="Arial" w:hAnsi="Arial" w:cs="Arial"/>
+          <w:color w:val="222222"/>
+          <w:sz w:val="20"/>
+          <w:szCs w:val="20"/>
+          <w:shd w:val="clear" w:color="auto" w:fill="FFFFFF"/>
+        </w:rPr>
+        <w:t xml:space="preserve">soil </w:t>
+      </w:r>
+      <w:proofErr w:type="spellStart"/>
+      <w:r>
+        <w:rPr>
+          <w:rFonts w:ascii="Arial" w:hAnsi="Arial" w:cs="Arial"/>
+          <w:color w:val="222222"/>
+          <w:sz w:val="20"/>
+          <w:szCs w:val="20"/>
+          <w:shd w:val="clear" w:color="auto" w:fill="FFFFFF"/>
+        </w:rPr>
+        <w:t>miscrobes</w:t>
+      </w:r>
+      <w:proofErr w:type="spellEnd"/>
+      <w:r>
+        <w:rPr>
+          <w:rFonts w:ascii="Arial" w:hAnsi="Arial" w:cs="Arial"/>
+          <w:color w:val="222222"/>
+          <w:sz w:val="20"/>
+          <w:szCs w:val="20"/>
+          <w:shd w:val="clear" w:color="auto" w:fill="FFFFFF"/>
+        </w:rPr>
+        <w:t xml:space="preserve"> </w:t>
+      </w:r>
+      <w:r>
+        <w:rPr>
+          <w:rFonts w:ascii="Arial" w:hAnsi="Arial" w:cs="Arial"/>
+          <w:color w:val="222222"/>
+          <w:sz w:val="20"/>
+          <w:szCs w:val="20"/>
+          <w:shd w:val="clear" w:color="auto" w:fill="FFFFFF"/>
+        </w:rPr>
+        <w:t xml:space="preserve">play a vital role in </w:t>
+      </w:r>
+      <w:proofErr w:type="spellStart"/>
+      <w:r>
+        <w:rPr>
+          <w:rFonts w:ascii="Arial" w:hAnsi="Arial" w:cs="Arial"/>
+          <w:color w:val="222222"/>
+          <w:sz w:val="20"/>
+          <w:szCs w:val="20"/>
+          <w:shd w:val="clear" w:color="auto" w:fill="FFFFFF"/>
+        </w:rPr>
+        <w:t>decompisng</w:t>
+      </w:r>
+      <w:proofErr w:type="spellEnd"/>
+      <w:r>
+        <w:rPr>
+          <w:rFonts w:ascii="Arial" w:hAnsi="Arial" w:cs="Arial"/>
+          <w:color w:val="222222"/>
+          <w:sz w:val="20"/>
+          <w:szCs w:val="20"/>
+          <w:shd w:val="clear" w:color="auto" w:fill="FFFFFF"/>
+        </w:rPr>
+        <w:t xml:space="preserve"> dead organic matter, </w:t>
+      </w:r>
+      <w:r>
+        <w:rPr>
+          <w:rFonts w:ascii="Arial" w:hAnsi="Arial" w:cs="Arial"/>
+          <w:color w:val="222222"/>
+          <w:sz w:val="20"/>
+          <w:szCs w:val="20"/>
+          <w:shd w:val="clear" w:color="auto" w:fill="FFFFFF"/>
+        </w:rPr>
+        <w:t xml:space="preserve">improving soil water </w:t>
+      </w:r>
+      <w:proofErr w:type="spellStart"/>
+      <w:r>
+        <w:rPr>
+          <w:rFonts w:ascii="Arial" w:hAnsi="Arial" w:cs="Arial"/>
+          <w:color w:val="222222"/>
+          <w:sz w:val="20"/>
+          <w:szCs w:val="20"/>
+          <w:shd w:val="clear" w:color="auto" w:fill="FFFFFF"/>
+        </w:rPr>
+        <w:t>infiltattratin</w:t>
+      </w:r>
+      <w:proofErr w:type="spellEnd"/>
+      <w:r>
+        <w:rPr>
+          <w:rFonts w:ascii="Arial" w:hAnsi="Arial" w:cs="Arial"/>
+          <w:color w:val="222222"/>
+          <w:sz w:val="20"/>
+          <w:szCs w:val="20"/>
+          <w:shd w:val="clear" w:color="auto" w:fill="FFFFFF"/>
+        </w:rPr>
+        <w:t xml:space="preserve"> and </w:t>
+      </w:r>
+      <w:proofErr w:type="spellStart"/>
+      <w:r>
+        <w:rPr>
+          <w:rFonts w:ascii="Arial" w:hAnsi="Arial" w:cs="Arial"/>
+          <w:color w:val="222222"/>
+          <w:sz w:val="20"/>
+          <w:szCs w:val="20"/>
+          <w:shd w:val="clear" w:color="auto" w:fill="FFFFFF"/>
+        </w:rPr>
+        <w:t>abrosbsiption</w:t>
+      </w:r>
+      <w:proofErr w:type="spellEnd"/>
+      <w:r>
+        <w:rPr>
+          <w:rFonts w:ascii="Arial" w:hAnsi="Arial" w:cs="Arial"/>
+          <w:color w:val="222222"/>
+          <w:sz w:val="20"/>
+          <w:szCs w:val="20"/>
+          <w:shd w:val="clear" w:color="auto" w:fill="FFFFFF"/>
+        </w:rPr>
+        <w:t xml:space="preserve"> of certain useful biomolecules like </w:t>
+      </w:r>
+      <w:proofErr w:type="spellStart"/>
+      <w:r>
+        <w:rPr>
+          <w:rFonts w:ascii="Arial" w:hAnsi="Arial" w:cs="Arial"/>
+          <w:color w:val="222222"/>
+          <w:sz w:val="20"/>
+          <w:szCs w:val="20"/>
+          <w:shd w:val="clear" w:color="auto" w:fill="FFFFFF"/>
+        </w:rPr>
+        <w:t>nitrohen</w:t>
+      </w:r>
+      <w:proofErr w:type="spellEnd"/>
+      <w:r>
+        <w:rPr>
+          <w:rFonts w:ascii="Arial" w:hAnsi="Arial" w:cs="Arial"/>
+          <w:color w:val="222222"/>
+          <w:sz w:val="20"/>
+          <w:szCs w:val="20"/>
+          <w:shd w:val="clear" w:color="auto" w:fill="FFFFFF"/>
+        </w:rPr>
+        <w:t xml:space="preserve"> and </w:t>
+      </w:r>
+      <w:r>
+        <w:rPr>
+          <w:rFonts w:ascii="Arial" w:hAnsi="Arial" w:cs="Arial"/>
+          <w:color w:val="222222"/>
+          <w:sz w:val="20"/>
+          <w:szCs w:val="20"/>
+          <w:shd w:val="clear" w:color="auto" w:fill="FFFFFF"/>
+        </w:rPr>
+        <w:t>carbon.</w:t>
+      </w:r>
+      <w:r>
+        <w:rPr>
+          <w:rFonts w:ascii="Arial" w:hAnsi="Arial" w:cs="Arial"/>
+          <w:color w:val="222222"/>
+          <w:sz w:val="20"/>
+          <w:szCs w:val="20"/>
+          <w:shd w:val="clear" w:color="auto" w:fill="FFFFFF"/>
+        </w:rPr>
+        <w:t xml:space="preserve"> </w:t>
+      </w:r>
+      <w:proofErr w:type="spellStart"/>
+      <w:r>
+        <w:rPr>
+          <w:rFonts w:ascii="Arial" w:hAnsi="Arial" w:cs="Arial"/>
+          <w:color w:val="222222"/>
+          <w:sz w:val="20"/>
+          <w:szCs w:val="20"/>
+          <w:shd w:val="clear" w:color="auto" w:fill="FFFFFF"/>
+        </w:rPr>
+        <w:t>Accorfing</w:t>
+      </w:r>
+      <w:proofErr w:type="spellEnd"/>
+      <w:r>
+        <w:rPr>
+          <w:rFonts w:ascii="Arial" w:hAnsi="Arial" w:cs="Arial"/>
+          <w:color w:val="222222"/>
+          <w:sz w:val="20"/>
+          <w:szCs w:val="20"/>
+          <w:shd w:val="clear" w:color="auto" w:fill="FFFFFF"/>
+        </w:rPr>
+        <w:t xml:space="preserve"> </w:t>
+      </w:r>
+      <w:proofErr w:type="gramStart"/>
+      <w:r>
+        <w:rPr>
+          <w:rFonts w:ascii="Arial" w:hAnsi="Arial" w:cs="Arial"/>
+          <w:color w:val="222222"/>
+          <w:sz w:val="20"/>
+          <w:szCs w:val="20"/>
+          <w:shd w:val="clear" w:color="auto" w:fill="FFFFFF"/>
+        </w:rPr>
+        <w:t xml:space="preserve">to </w:t>
+      </w:r>
+      <w:r>
+        <w:rPr>
+          <w:rFonts w:ascii="Arial" w:hAnsi="Arial" w:cs="Arial"/>
+          <w:color w:val="222222"/>
+          <w:sz w:val="20"/>
+          <w:szCs w:val="20"/>
+          <w:shd w:val="clear" w:color="auto" w:fill="FFFFFF"/>
+        </w:rPr>
+        <w:t xml:space="preserve"> </w:t>
+      </w:r>
+      <w:proofErr w:type="spellStart"/>
+      <w:r>
+        <w:rPr>
+          <w:rFonts w:ascii="Arial" w:hAnsi="Arial" w:cs="Arial"/>
+          <w:color w:val="222222"/>
+          <w:sz w:val="20"/>
+          <w:szCs w:val="20"/>
+          <w:shd w:val="clear" w:color="auto" w:fill="FFFFFF"/>
+        </w:rPr>
+        <w:t>Alown</w:t>
+      </w:r>
+      <w:proofErr w:type="spellEnd"/>
+      <w:proofErr w:type="gramEnd"/>
+      <w:r>
+        <w:rPr>
+          <w:rFonts w:ascii="Arial" w:hAnsi="Arial" w:cs="Arial"/>
+          <w:color w:val="222222"/>
+          <w:sz w:val="20"/>
+          <w:szCs w:val="20"/>
+          <w:shd w:val="clear" w:color="auto" w:fill="FFFFFF"/>
+        </w:rPr>
+        <w:t xml:space="preserve"> et al (2017</w:t>
+      </w:r>
+      <w:r>
+        <w:rPr>
+          <w:rFonts w:ascii="Arial" w:hAnsi="Arial" w:cs="Arial"/>
+          <w:color w:val="222222"/>
+          <w:sz w:val="20"/>
+          <w:szCs w:val="20"/>
+          <w:shd w:val="clear" w:color="auto" w:fill="FFFFFF"/>
+        </w:rPr>
+        <w:t xml:space="preserve">), the </w:t>
+      </w:r>
+      <w:proofErr w:type="spellStart"/>
+      <w:r>
+        <w:rPr>
+          <w:rFonts w:ascii="Arial" w:hAnsi="Arial" w:cs="Arial"/>
+          <w:color w:val="222222"/>
+          <w:sz w:val="20"/>
+          <w:szCs w:val="20"/>
+          <w:shd w:val="clear" w:color="auto" w:fill="FFFFFF"/>
+        </w:rPr>
+        <w:t>the</w:t>
+      </w:r>
+      <w:proofErr w:type="spellEnd"/>
+      <w:r>
+        <w:rPr>
+          <w:rFonts w:ascii="Arial" w:hAnsi="Arial" w:cs="Arial"/>
+          <w:color w:val="222222"/>
+          <w:sz w:val="20"/>
+          <w:szCs w:val="20"/>
+          <w:shd w:val="clear" w:color="auto" w:fill="FFFFFF"/>
+        </w:rPr>
+        <w:t xml:space="preserve"> </w:t>
+      </w:r>
+      <w:proofErr w:type="spellStart"/>
+      <w:r>
+        <w:rPr>
+          <w:rFonts w:ascii="Arial" w:hAnsi="Arial" w:cs="Arial"/>
+          <w:color w:val="222222"/>
+          <w:sz w:val="20"/>
+          <w:szCs w:val="20"/>
+          <w:shd w:val="clear" w:color="auto" w:fill="FFFFFF"/>
+        </w:rPr>
+        <w:t>Phylogenetics</w:t>
+      </w:r>
+      <w:proofErr w:type="spellEnd"/>
+      <w:r>
+        <w:rPr>
+          <w:rFonts w:ascii="Arial" w:hAnsi="Arial" w:cs="Arial"/>
+          <w:color w:val="222222"/>
+          <w:sz w:val="20"/>
+          <w:szCs w:val="20"/>
+          <w:shd w:val="clear" w:color="auto" w:fill="FFFFFF"/>
+        </w:rPr>
+        <w:t xml:space="preserve"> </w:t>
+      </w:r>
+      <w:r>
+        <w:rPr>
+          <w:rFonts w:ascii="Arial" w:hAnsi="Arial" w:cs="Arial"/>
+          <w:color w:val="222222"/>
+          <w:sz w:val="20"/>
+          <w:szCs w:val="20"/>
+          <w:shd w:val="clear" w:color="auto" w:fill="FFFFFF"/>
+        </w:rPr>
+        <w:t xml:space="preserve"> as a branch of bacteriology is a study that has been used </w:t>
+      </w:r>
+      <w:r>
+        <w:rPr>
+          <w:rFonts w:ascii="Arial" w:hAnsi="Arial" w:cs="Arial"/>
+          <w:color w:val="222222"/>
+          <w:sz w:val="20"/>
+          <w:szCs w:val="20"/>
+          <w:shd w:val="clear" w:color="auto" w:fill="FFFFFF"/>
+        </w:rPr>
+        <w:t xml:space="preserve"> for a long time in identifying and marking the </w:t>
+      </w:r>
+      <w:proofErr w:type="spellStart"/>
+      <w:r>
+        <w:rPr>
+          <w:rFonts w:ascii="Arial" w:hAnsi="Arial" w:cs="Arial"/>
+          <w:color w:val="222222"/>
+          <w:sz w:val="20"/>
+          <w:szCs w:val="20"/>
+          <w:shd w:val="clear" w:color="auto" w:fill="FFFFFF"/>
+        </w:rPr>
+        <w:t>diffent</w:t>
+      </w:r>
+      <w:proofErr w:type="spellEnd"/>
+      <w:r>
+        <w:rPr>
+          <w:rFonts w:ascii="Arial" w:hAnsi="Arial" w:cs="Arial"/>
+          <w:color w:val="222222"/>
+          <w:sz w:val="20"/>
+          <w:szCs w:val="20"/>
+          <w:shd w:val="clear" w:color="auto" w:fill="FFFFFF"/>
+        </w:rPr>
+        <w:t xml:space="preserve"> </w:t>
+      </w:r>
+      <w:proofErr w:type="spellStart"/>
+      <w:r>
+        <w:rPr>
+          <w:rFonts w:ascii="Arial" w:hAnsi="Arial" w:cs="Arial"/>
+          <w:color w:val="222222"/>
+          <w:sz w:val="20"/>
+          <w:szCs w:val="20"/>
+          <w:shd w:val="clear" w:color="auto" w:fill="FFFFFF"/>
+        </w:rPr>
+        <w:t>stratins</w:t>
+      </w:r>
+      <w:proofErr w:type="spellEnd"/>
+      <w:r>
+        <w:rPr>
+          <w:rFonts w:ascii="Arial" w:hAnsi="Arial" w:cs="Arial"/>
+          <w:color w:val="222222"/>
+          <w:sz w:val="20"/>
+          <w:szCs w:val="20"/>
+          <w:shd w:val="clear" w:color="auto" w:fill="FFFFFF"/>
+        </w:rPr>
+        <w:t xml:space="preserve"> of bacteria</w:t>
+      </w:r>
+      <w:r>
+        <w:rPr>
+          <w:rFonts w:ascii="Arial" w:hAnsi="Arial" w:cs="Arial"/>
+          <w:color w:val="222222"/>
+          <w:sz w:val="20"/>
+          <w:szCs w:val="20"/>
+          <w:shd w:val="clear" w:color="auto" w:fill="FFFFFF"/>
+        </w:rPr>
+        <w:t xml:space="preserve">, this is </w:t>
+      </w:r>
+      <w:proofErr w:type="spellStart"/>
+      <w:r>
+        <w:rPr>
+          <w:rFonts w:ascii="Arial" w:hAnsi="Arial" w:cs="Arial"/>
+          <w:color w:val="222222"/>
+          <w:sz w:val="20"/>
+          <w:szCs w:val="20"/>
+          <w:shd w:val="clear" w:color="auto" w:fill="FFFFFF"/>
+        </w:rPr>
+        <w:t>achived</w:t>
+      </w:r>
+      <w:proofErr w:type="spellEnd"/>
+      <w:r>
+        <w:rPr>
+          <w:rFonts w:ascii="Arial" w:hAnsi="Arial" w:cs="Arial"/>
+          <w:color w:val="222222"/>
+          <w:sz w:val="20"/>
+          <w:szCs w:val="20"/>
+          <w:shd w:val="clear" w:color="auto" w:fill="FFFFFF"/>
+        </w:rPr>
+        <w:t xml:space="preserve"> by using the 16 s </w:t>
+      </w:r>
+      <w:proofErr w:type="spellStart"/>
+      <w:r>
+        <w:rPr>
+          <w:rFonts w:ascii="Arial" w:hAnsi="Arial" w:cs="Arial"/>
+          <w:color w:val="222222"/>
+          <w:sz w:val="20"/>
+          <w:szCs w:val="20"/>
+          <w:shd w:val="clear" w:color="auto" w:fill="FFFFFF"/>
+        </w:rPr>
+        <w:t>Ribosamla</w:t>
+      </w:r>
+      <w:proofErr w:type="spellEnd"/>
+      <w:r>
+        <w:rPr>
+          <w:rFonts w:ascii="Arial" w:hAnsi="Arial" w:cs="Arial"/>
+          <w:color w:val="222222"/>
+          <w:sz w:val="20"/>
+          <w:szCs w:val="20"/>
+          <w:shd w:val="clear" w:color="auto" w:fill="FFFFFF"/>
+        </w:rPr>
+        <w:t xml:space="preserve"> DNS </w:t>
+      </w:r>
+      <w:proofErr w:type="spellStart"/>
+      <w:r>
+        <w:rPr>
+          <w:rFonts w:ascii="Arial" w:hAnsi="Arial" w:cs="Arial"/>
+          <w:color w:val="222222"/>
+          <w:sz w:val="20"/>
+          <w:szCs w:val="20"/>
+          <w:shd w:val="clear" w:color="auto" w:fill="FFFFFF"/>
+        </w:rPr>
+        <w:t>sequencing.</w:t>
+      </w:r>
+      <w:r>
+        <w:rPr>
+          <w:rFonts w:ascii="Arial" w:hAnsi="Arial" w:cs="Arial"/>
+          <w:color w:val="222222"/>
+          <w:sz w:val="20"/>
+          <w:szCs w:val="20"/>
+          <w:shd w:val="clear" w:color="auto" w:fill="FFFFFF"/>
+        </w:rPr>
+        <w:t>Further</w:t>
+      </w:r>
+      <w:proofErr w:type="spellEnd"/>
+      <w:r>
+        <w:rPr>
+          <w:rFonts w:ascii="Arial" w:hAnsi="Arial" w:cs="Arial"/>
+          <w:color w:val="222222"/>
+          <w:sz w:val="20"/>
+          <w:szCs w:val="20"/>
+          <w:shd w:val="clear" w:color="auto" w:fill="FFFFFF"/>
+        </w:rPr>
+        <w:t xml:space="preserve">, </w:t>
+      </w:r>
+      <w:r>
+        <w:rPr>
+          <w:rFonts w:ascii="Arial" w:hAnsi="Arial" w:cs="Arial"/>
+          <w:color w:val="222222"/>
+          <w:sz w:val="20"/>
+          <w:szCs w:val="20"/>
+          <w:shd w:val="clear" w:color="auto" w:fill="FFFFFF"/>
+        </w:rPr>
+        <w:t xml:space="preserve">biodiversity has </w:t>
+      </w:r>
+      <w:proofErr w:type="spellStart"/>
+      <w:r>
+        <w:rPr>
+          <w:rFonts w:ascii="Arial" w:hAnsi="Arial" w:cs="Arial"/>
+          <w:color w:val="222222"/>
+          <w:sz w:val="20"/>
+          <w:szCs w:val="20"/>
+          <w:shd w:val="clear" w:color="auto" w:fill="FFFFFF"/>
+        </w:rPr>
+        <w:t>aplayed</w:t>
+      </w:r>
+      <w:proofErr w:type="spellEnd"/>
+      <w:r>
+        <w:rPr>
+          <w:rFonts w:ascii="Arial" w:hAnsi="Arial" w:cs="Arial"/>
+          <w:color w:val="222222"/>
+          <w:sz w:val="20"/>
+          <w:szCs w:val="20"/>
+          <w:shd w:val="clear" w:color="auto" w:fill="FFFFFF"/>
+        </w:rPr>
+        <w:t xml:space="preserve"> a key role in </w:t>
+      </w:r>
+      <w:r>
+        <w:rPr>
+          <w:rFonts w:ascii="Arial" w:hAnsi="Arial" w:cs="Arial"/>
+          <w:color w:val="222222"/>
+          <w:sz w:val="20"/>
+          <w:szCs w:val="20"/>
+          <w:shd w:val="clear" w:color="auto" w:fill="FFFFFF"/>
+        </w:rPr>
+        <w:t xml:space="preserve"> the </w:t>
+      </w:r>
+      <w:proofErr w:type="spellStart"/>
+      <w:r>
+        <w:rPr>
+          <w:rFonts w:ascii="Arial" w:hAnsi="Arial" w:cs="Arial"/>
+          <w:color w:val="222222"/>
+          <w:sz w:val="20"/>
+          <w:szCs w:val="20"/>
+          <w:shd w:val="clear" w:color="auto" w:fill="FFFFFF"/>
+        </w:rPr>
+        <w:t>identificatication</w:t>
+      </w:r>
+      <w:proofErr w:type="spellEnd"/>
+      <w:r>
+        <w:rPr>
+          <w:rFonts w:ascii="Arial" w:hAnsi="Arial" w:cs="Arial"/>
+          <w:color w:val="222222"/>
+          <w:sz w:val="20"/>
+          <w:szCs w:val="20"/>
+          <w:shd w:val="clear" w:color="auto" w:fill="FFFFFF"/>
+        </w:rPr>
+        <w:t xml:space="preserve"> and </w:t>
+      </w:r>
+      <w:proofErr w:type="spellStart"/>
+      <w:r>
+        <w:rPr>
+          <w:rFonts w:ascii="Arial" w:hAnsi="Arial" w:cs="Arial"/>
+          <w:color w:val="222222"/>
+          <w:sz w:val="20"/>
+          <w:szCs w:val="20"/>
+          <w:shd w:val="clear" w:color="auto" w:fill="FFFFFF"/>
+        </w:rPr>
+        <w:t>checkning</w:t>
+      </w:r>
+      <w:proofErr w:type="spellEnd"/>
+      <w:r>
+        <w:rPr>
+          <w:rFonts w:ascii="Arial" w:hAnsi="Arial" w:cs="Arial"/>
+          <w:color w:val="222222"/>
+          <w:sz w:val="20"/>
+          <w:szCs w:val="20"/>
+          <w:shd w:val="clear" w:color="auto" w:fill="FFFFFF"/>
+        </w:rPr>
+        <w:t xml:space="preserve"> the geographical </w:t>
+      </w:r>
+      <w:proofErr w:type="spellStart"/>
+      <w:r>
+        <w:rPr>
+          <w:rFonts w:ascii="Arial" w:hAnsi="Arial" w:cs="Arial"/>
+          <w:color w:val="222222"/>
+          <w:sz w:val="20"/>
+          <w:szCs w:val="20"/>
+          <w:shd w:val="clear" w:color="auto" w:fill="FFFFFF"/>
+        </w:rPr>
+        <w:t>distrubtion</w:t>
+      </w:r>
+      <w:proofErr w:type="spellEnd"/>
+      <w:r>
+        <w:rPr>
+          <w:rFonts w:ascii="Arial" w:hAnsi="Arial" w:cs="Arial"/>
+          <w:color w:val="222222"/>
+          <w:sz w:val="20"/>
+          <w:szCs w:val="20"/>
+          <w:shd w:val="clear" w:color="auto" w:fill="FFFFFF"/>
+        </w:rPr>
+        <w:t xml:space="preserve"> of </w:t>
+      </w:r>
+      <w:r>
+        <w:rPr>
+          <w:rFonts w:ascii="Arial" w:hAnsi="Arial" w:cs="Arial"/>
+          <w:color w:val="222222"/>
+          <w:sz w:val="20"/>
+          <w:szCs w:val="20"/>
+          <w:shd w:val="clear" w:color="auto" w:fill="FFFFFF"/>
+        </w:rPr>
+        <w:t>certain bacteria species.</w:t>
+      </w:r>
       <w:bookmarkStart w:id="0" w:name="_GoBack"/>
       <w:bookmarkEnd w:id="0"/>
+    </w:p>
+    <w:p>
+      <w:pPr>
+        <w:jc w:val="both"/>
+      </w:pPr>
+    </w:p>
+    <w:p>
+      <w:pPr>
+        <w:jc w:val="both"/>
+      </w:pPr>
+    </w:p>
+    <w:p>
+      <w:pPr>
+        <w:jc w:val="both"/>
+      </w:pPr>
+    </w:p>
+    <w:p>
+      <w:pPr>
+        <w:jc w:val="both"/>
+      </w:pPr>
+    </w:p>
+    <w:p>
+      <w:pPr>
+        <w:jc w:val="both"/>
+      </w:pPr>
+    </w:p>
+    <w:p>
+      <w:pPr>
+        <w:jc w:val="both"/>
+      </w:pPr>
+    </w:p>
+    <w:p>
+      <w:pPr>
+        <w:jc w:val="both"/>
+      </w:pPr>
+    </w:p>
+    <w:p>
+      <w:pPr>
+        <w:jc w:val="both"/>
+      </w:pPr>
+    </w:p>
+    <w:p>
+      <w:pPr>
+        <w:jc w:val="both"/>
+      </w:pPr>
+    </w:p>
+    <w:p>
+      <w:pPr>
+        <w:jc w:val="both"/>
+      </w:pPr>
+    </w:p>
+    <w:p>
+      <w:pPr>
+        <w:jc w:val="both"/>
+      </w:pPr>
+    </w:p>
+    <w:p>
+      <w:pPr>
+        <w:jc w:val="both"/>
+      </w:pPr>
+    </w:p>
+    <w:p>
+      <w:pPr>
+        <w:jc w:val="both"/>
+      </w:pPr>
+    </w:p>
+    <w:p>
+      <w:pPr>
+        <w:jc w:val="both"/>
+      </w:pPr>
+    </w:p>
+    <w:p>
+      <w:pPr>
+        <w:jc w:val="both"/>
+      </w:pPr>
+    </w:p>
+    <w:p>
+      <w:pPr>
+        <w:jc w:val="both"/>
+      </w:pPr>
+    </w:p>
+    <w:p>
+      <w:pPr>
+        <w:jc w:val="both"/>
+      </w:pPr>
+    </w:p>
+    <w:p>
+      <w:pPr>
+        <w:jc w:val="both"/>
+      </w:pPr>
+    </w:p>
+    <w:p>
+      <w:pPr>
+        <w:jc w:val="both"/>
+      </w:pPr>
+    </w:p>
+    <w:p>
+      <w:pPr>
+        <w:jc w:val="both"/>
+      </w:pPr>
+    </w:p>
+    <w:p>
+      <w:pPr>
+        <w:jc w:val="both"/>
+      </w:pPr>
+    </w:p>
+    <w:p>
+      <w:pPr>
+        <w:jc w:val="both"/>
+      </w:pPr>
+    </w:p>
+    <w:p>
+      <w:pPr>
+        <w:jc w:val="both"/>
+      </w:pPr>
+    </w:p>
+    <w:p>
+      <w:pPr>
+        <w:jc w:val="both"/>
+      </w:pPr>
+    </w:p>
+    <w:p>
+      <w:pPr>
+        <w:jc w:val="both"/>
+      </w:pPr>
+    </w:p>
+    <w:p>
+      <w:pPr>
+        <w:jc w:val="both"/>
+      </w:pPr>
+      <w:r>
+        <w:t>REFERENCES</w:t>
+      </w:r>
+    </w:p>
+    <w:p>
+      <w:pPr>
+        <w:jc w:val="both"/>
+        <w:rPr>
+          <w:rFonts w:ascii="Arial" w:hAnsi="Arial" w:cs="Arial"/>
+          <w:color w:val="222222"/>
+          <w:sz w:val="20"/>
+          <w:szCs w:val="20"/>
+          <w:shd w:val="clear" w:color="auto" w:fill="FFFFFF"/>
+        </w:rPr>
+      </w:pPr>
+      <w:r>
+        <w:rPr>
+          <w:rFonts w:ascii="Arial" w:hAnsi="Arial" w:cs="Arial"/>
+          <w:color w:val="222222"/>
+          <w:sz w:val="20"/>
+          <w:szCs w:val="20"/>
+          <w:shd w:val="clear" w:color="auto" w:fill="FFFFFF"/>
+        </w:rPr>
+        <w:t xml:space="preserve">Sylvia, D. M., </w:t>
+      </w:r>
+      <w:proofErr w:type="spellStart"/>
+      <w:r>
+        <w:rPr>
+          <w:rFonts w:ascii="Arial" w:hAnsi="Arial" w:cs="Arial"/>
+          <w:color w:val="222222"/>
+          <w:sz w:val="20"/>
+          <w:szCs w:val="20"/>
+          <w:shd w:val="clear" w:color="auto" w:fill="FFFFFF"/>
+        </w:rPr>
+        <w:t>Fuhrmann</w:t>
+      </w:r>
+      <w:proofErr w:type="spellEnd"/>
+      <w:r>
+        <w:rPr>
+          <w:rFonts w:ascii="Arial" w:hAnsi="Arial" w:cs="Arial"/>
+          <w:color w:val="222222"/>
+          <w:sz w:val="20"/>
+          <w:szCs w:val="20"/>
+          <w:shd w:val="clear" w:color="auto" w:fill="FFFFFF"/>
+        </w:rPr>
+        <w:t xml:space="preserve">, J. J., </w:t>
+      </w:r>
+      <w:proofErr w:type="spellStart"/>
+      <w:r>
+        <w:rPr>
+          <w:rFonts w:ascii="Arial" w:hAnsi="Arial" w:cs="Arial"/>
+          <w:color w:val="222222"/>
+          <w:sz w:val="20"/>
+          <w:szCs w:val="20"/>
+          <w:shd w:val="clear" w:color="auto" w:fill="FFFFFF"/>
+        </w:rPr>
+        <w:t>Hartel</w:t>
+      </w:r>
+      <w:proofErr w:type="spellEnd"/>
+      <w:r>
+        <w:rPr>
+          <w:rFonts w:ascii="Arial" w:hAnsi="Arial" w:cs="Arial"/>
+          <w:color w:val="222222"/>
+          <w:sz w:val="20"/>
+          <w:szCs w:val="20"/>
+          <w:shd w:val="clear" w:color="auto" w:fill="FFFFFF"/>
+        </w:rPr>
+        <w:t xml:space="preserve">, P. G., &amp; </w:t>
+      </w:r>
+      <w:proofErr w:type="spellStart"/>
+      <w:r>
+        <w:rPr>
+          <w:rFonts w:ascii="Arial" w:hAnsi="Arial" w:cs="Arial"/>
+          <w:color w:val="222222"/>
+          <w:sz w:val="20"/>
+          <w:szCs w:val="20"/>
+          <w:shd w:val="clear" w:color="auto" w:fill="FFFFFF"/>
+        </w:rPr>
+        <w:t>Zuberer</w:t>
+      </w:r>
+      <w:proofErr w:type="spellEnd"/>
+      <w:r>
+        <w:rPr>
+          <w:rFonts w:ascii="Arial" w:hAnsi="Arial" w:cs="Arial"/>
+          <w:color w:val="222222"/>
+          <w:sz w:val="20"/>
+          <w:szCs w:val="20"/>
+          <w:shd w:val="clear" w:color="auto" w:fill="FFFFFF"/>
+        </w:rPr>
+        <w:t>, D. A. (2005). </w:t>
+      </w:r>
+      <w:r>
+        <w:rPr>
+          <w:rFonts w:ascii="Arial" w:hAnsi="Arial" w:cs="Arial"/>
+          <w:i/>
+          <w:iCs/>
+          <w:color w:val="222222"/>
+          <w:sz w:val="20"/>
+          <w:szCs w:val="20"/>
+          <w:shd w:val="clear" w:color="auto" w:fill="FFFFFF"/>
+        </w:rPr>
+        <w:t>Principles and applications of soil microbiology</w:t>
+      </w:r>
+      <w:r>
+        <w:rPr>
+          <w:rFonts w:ascii="Arial" w:hAnsi="Arial" w:cs="Arial"/>
+          <w:color w:val="222222"/>
+          <w:sz w:val="20"/>
+          <w:szCs w:val="20"/>
+          <w:shd w:val="clear" w:color="auto" w:fill="FFFFFF"/>
+        </w:rPr>
+        <w:t> (No. QR111 S674 2005). Pearson.</w:t>
+      </w:r>
+    </w:p>
+    <w:p>
+      <w:pPr>
+        <w:jc w:val="both"/>
+      </w:pPr>
+      <w:proofErr w:type="spellStart"/>
+      <w:r>
+        <w:rPr>
+          <w:rFonts w:ascii="Arial" w:hAnsi="Arial" w:cs="Arial"/>
+          <w:color w:val="222222"/>
+          <w:sz w:val="20"/>
+          <w:szCs w:val="20"/>
+          <w:shd w:val="clear" w:color="auto" w:fill="FFFFFF"/>
+        </w:rPr>
+        <w:t>Alown</w:t>
+      </w:r>
+      <w:proofErr w:type="spellEnd"/>
+      <w:r>
+        <w:rPr>
+          <w:rFonts w:ascii="Arial" w:hAnsi="Arial" w:cs="Arial"/>
+          <w:color w:val="222222"/>
+          <w:sz w:val="20"/>
+          <w:szCs w:val="20"/>
+          <w:shd w:val="clear" w:color="auto" w:fill="FFFFFF"/>
+        </w:rPr>
+        <w:t xml:space="preserve">, F., </w:t>
+      </w:r>
+      <w:proofErr w:type="spellStart"/>
+      <w:r>
+        <w:rPr>
+          <w:rFonts w:ascii="Arial" w:hAnsi="Arial" w:cs="Arial"/>
+          <w:color w:val="222222"/>
+          <w:sz w:val="20"/>
+          <w:szCs w:val="20"/>
+          <w:shd w:val="clear" w:color="auto" w:fill="FFFFFF"/>
+        </w:rPr>
+        <w:t>Alsharidah</w:t>
+      </w:r>
+      <w:proofErr w:type="spellEnd"/>
+      <w:r>
+        <w:rPr>
+          <w:rFonts w:ascii="Arial" w:hAnsi="Arial" w:cs="Arial"/>
+          <w:color w:val="222222"/>
+          <w:sz w:val="20"/>
+          <w:szCs w:val="20"/>
+          <w:shd w:val="clear" w:color="auto" w:fill="FFFFFF"/>
+        </w:rPr>
+        <w:t xml:space="preserve">, A., &amp; </w:t>
+      </w:r>
+      <w:proofErr w:type="spellStart"/>
+      <w:r>
+        <w:rPr>
+          <w:rFonts w:ascii="Arial" w:hAnsi="Arial" w:cs="Arial"/>
+          <w:color w:val="222222"/>
+          <w:sz w:val="20"/>
+          <w:szCs w:val="20"/>
+          <w:shd w:val="clear" w:color="auto" w:fill="FFFFFF"/>
+        </w:rPr>
+        <w:t>Shamsah</w:t>
+      </w:r>
+      <w:proofErr w:type="spellEnd"/>
+      <w:r>
+        <w:rPr>
+          <w:rFonts w:ascii="Arial" w:hAnsi="Arial" w:cs="Arial"/>
+          <w:color w:val="222222"/>
+          <w:sz w:val="20"/>
+          <w:szCs w:val="20"/>
+          <w:shd w:val="clear" w:color="auto" w:fill="FFFFFF"/>
+        </w:rPr>
+        <w:t>, S. (2021). Genotypic characterization of soil bacteria in the Umm Al-</w:t>
+      </w:r>
+      <w:proofErr w:type="spellStart"/>
+      <w:r>
+        <w:rPr>
+          <w:rFonts w:ascii="Arial" w:hAnsi="Arial" w:cs="Arial"/>
+          <w:color w:val="222222"/>
+          <w:sz w:val="20"/>
+          <w:szCs w:val="20"/>
+          <w:shd w:val="clear" w:color="auto" w:fill="FFFFFF"/>
+        </w:rPr>
+        <w:t>Namil</w:t>
+      </w:r>
+      <w:proofErr w:type="spellEnd"/>
+      <w:r>
+        <w:rPr>
+          <w:rFonts w:ascii="Arial" w:hAnsi="Arial" w:cs="Arial"/>
+          <w:color w:val="222222"/>
+          <w:sz w:val="20"/>
+          <w:szCs w:val="20"/>
+          <w:shd w:val="clear" w:color="auto" w:fill="FFFFFF"/>
+        </w:rPr>
+        <w:t xml:space="preserve"> Island, Kuwait. </w:t>
+      </w:r>
+      <w:r>
+        <w:rPr>
+          <w:rFonts w:ascii="Arial" w:hAnsi="Arial" w:cs="Arial"/>
+          <w:i/>
+          <w:iCs/>
+          <w:color w:val="222222"/>
+          <w:sz w:val="20"/>
+          <w:szCs w:val="20"/>
+          <w:shd w:val="clear" w:color="auto" w:fill="FFFFFF"/>
+        </w:rPr>
+        <w:t>Saudi Journal of Biological Sciences</w:t>
+      </w:r>
+      <w:r>
+        <w:rPr>
+          <w:rFonts w:ascii="Arial" w:hAnsi="Arial" w:cs="Arial"/>
+          <w:color w:val="222222"/>
+          <w:sz w:val="20"/>
+          <w:szCs w:val="20"/>
+          <w:shd w:val="clear" w:color="auto" w:fill="FFFFFF"/>
+        </w:rPr>
+        <w:t>.</w:t>
+      </w:r>
+    </w:p>
+    <w:p>
+      <w:pPr>
+        <w:jc w:val="both"/>
+      </w:pPr>
+    </w:p>
+    <w:p>
+      <w:pPr>
+        <w:jc w:val="both"/>
+      </w:pPr>
+    </w:p>
+    <w:p>
+      <w:pPr>
+        <w:jc w:val="both"/>
+      </w:pPr>
+    </w:p>
+    <w:p>
+      <w:pPr>
+        <w:jc w:val="both"/>
+      </w:pPr>
+    </w:p>
+    <w:p>
+      <w:pPr>
+        <w:jc w:val="both"/>
+      </w:pPr>
+    </w:p>
+    <w:p>
+      <w:pPr>
+        <w:jc w:val="both"/>
+      </w:pPr>
+    </w:p>
+    <w:p>
+      <w:pPr>
+        <w:jc w:val="both"/>
+      </w:pPr>
+    </w:p>
+    <w:p>
+      <w:pPr>
+        <w:jc w:val="both"/>
+      </w:pPr>
+    </w:p>
+    <w:p>
+      <w:pPr>
+        <w:jc w:val="both"/>
+      </w:pPr>
+    </w:p>
+    <w:p>
+      <w:pPr>
+        <w:jc w:val="both"/>
+      </w:pPr>
+    </w:p>
+    <w:p>
+      <w:pPr>
+        <w:jc w:val="both"/>
+      </w:pPr>
+    </w:p>
+    <w:p>
+      <w:pPr>
+        <w:jc w:val="both"/>
+      </w:pPr>
+    </w:p>
+    <w:p>
+      <w:pPr>
+        <w:jc w:val="both"/>
+      </w:pPr>
+    </w:p>
+    <w:p>
+      <w:pPr>
+        <w:jc w:val="both"/>
+      </w:pPr>
+    </w:p>
+    <w:p>
+      <w:pPr>
+        <w:jc w:val="both"/>
+      </w:pPr>
+    </w:p>
+    <w:p>
+      <w:pPr>
+        <w:jc w:val="both"/>
+      </w:pPr>
+    </w:p>
+    <w:p>
+      <w:pPr>
+        <w:jc w:val="both"/>
+      </w:pPr>
+    </w:p>
+    <w:p>
+      <w:pPr>
+        <w:jc w:val="both"/>
+      </w:pPr>
+    </w:p>
+    <w:p>
+      <w:pPr>
+        <w:jc w:val="both"/>
+      </w:pPr>
+    </w:p>
+    <w:p>
+      <w:pPr>
+        <w:jc w:val="both"/>
+      </w:pPr>
+    </w:p>
+    <w:p>
+      <w:pPr>
+        <w:jc w:val="both"/>
+        <w:rPr>
+          <w:b/>
+        </w:rPr>
+      </w:pPr>
+      <w:r>
+        <w:rPr>
+          <w:b/>
+        </w:rPr>
+        <w:t>Experimental plans</w:t>
+      </w:r>
+    </w:p>
+    <w:p>
+      <w:pPr>
+        <w:jc w:val="both"/>
+      </w:pPr>
     </w:p>
     <w:p>
       <w:pPr>
@@ -10510,9 +11909,9 @@
 <file path=word/numbering.xml><?xml version="1.0" encoding="utf-8"?>
 <w:numbering xmlns:wpc="http://schemas.microsoft.com/office/word/2010/wordprocessingCanvas" xmlns:mc="http://schemas.openxmlformats.org/markup-compatibility/2006" xmlns:o="urn:schemas-microsoft-com:office:office" xmlns:r="http://schemas.openxmlformats.org/officeDocument/2006/relationships" xmlns:m="http://schemas.openxmlformats.org/officeDocument/2006/math" xmlns:v="urn:schemas-microsoft-com:vml" xmlns:wp14="http://schemas.microsoft.com/office/word/2010/wordprocessingDrawing" xmlns:wp="http://schemas.openxmlformats.org/drawingml/2006/wordprocessingDrawing" xmlns:w10="urn:schemas-microsoft-com:office:word" xmlns:w="http://schemas.openxmlformats.org/wordprocessingml/2006/main" xmlns:w14="http://schemas.microsoft.com/office/word/2010/wordml" xmlns:w15="http://schemas.microsoft.com/office/word/2012/wordml" xmlns:wpg="http://schemas.microsoft.com/office/word/2010/wordprocessingGroup" xmlns:wpi="http://schemas.microsoft.com/office/word/2010/wordprocessingInk" xmlns:wne="http://schemas.microsoft.com/office/word/2006/wordml" xmlns:wps="http://schemas.microsoft.com/office/word/2010/wordprocessingShape" mc:Ignorable="w14 w15 wp14">
   <w:abstractNum w:abstractNumId="0">
-    <w:nsid w:val="74693A8F"/>
+    <w:nsid w:val="056517F1"/>
     <w:multiLevelType w:val="hybridMultilevel"/>
-    <w:tmpl w:val="5CACA6D4"/>
+    <w:tmpl w:val="F92009C2"/>
     <w:lvl w:ilvl="0" w:tplc="0409000F">
       <w:start w:val="1"/>
       <w:numFmt w:val="decimal"/>
@@ -10598,7 +11997,99 @@
       </w:pPr>
     </w:lvl>
   </w:abstractNum>
+  <w:abstractNum w:abstractNumId="1">
+    <w:nsid w:val="74693A8F"/>
+    <w:multiLevelType w:val="hybridMultilevel"/>
+    <w:tmpl w:val="5CACA6D4"/>
+    <w:lvl w:ilvl="0" w:tplc="0409000F">
+      <w:start w:val="1"/>
+      <w:numFmt w:val="decimal"/>
+      <w:lvlText w:val="%1."/>
+      <w:lvlJc w:val="left"/>
+      <w:pPr>
+        <w:ind w:left="720" w:hanging="360"/>
+      </w:pPr>
+      <w:rPr>
+        <w:rFonts w:hint="default"/>
+      </w:rPr>
+    </w:lvl>
+    <w:lvl w:ilvl="1" w:tplc="04090019" w:tentative="1">
+      <w:start w:val="1"/>
+      <w:numFmt w:val="lowerLetter"/>
+      <w:lvlText w:val="%2."/>
+      <w:lvlJc w:val="left"/>
+      <w:pPr>
+        <w:ind w:left="1440" w:hanging="360"/>
+      </w:pPr>
+    </w:lvl>
+    <w:lvl w:ilvl="2" w:tplc="0409001B" w:tentative="1">
+      <w:start w:val="1"/>
+      <w:numFmt w:val="lowerRoman"/>
+      <w:lvlText w:val="%3."/>
+      <w:lvlJc w:val="right"/>
+      <w:pPr>
+        <w:ind w:left="2160" w:hanging="180"/>
+      </w:pPr>
+    </w:lvl>
+    <w:lvl w:ilvl="3" w:tplc="0409000F" w:tentative="1">
+      <w:start w:val="1"/>
+      <w:numFmt w:val="decimal"/>
+      <w:lvlText w:val="%4."/>
+      <w:lvlJc w:val="left"/>
+      <w:pPr>
+        <w:ind w:left="2880" w:hanging="360"/>
+      </w:pPr>
+    </w:lvl>
+    <w:lvl w:ilvl="4" w:tplc="04090019" w:tentative="1">
+      <w:start w:val="1"/>
+      <w:numFmt w:val="lowerLetter"/>
+      <w:lvlText w:val="%5."/>
+      <w:lvlJc w:val="left"/>
+      <w:pPr>
+        <w:ind w:left="3600" w:hanging="360"/>
+      </w:pPr>
+    </w:lvl>
+    <w:lvl w:ilvl="5" w:tplc="0409001B" w:tentative="1">
+      <w:start w:val="1"/>
+      <w:numFmt w:val="lowerRoman"/>
+      <w:lvlText w:val="%6."/>
+      <w:lvlJc w:val="right"/>
+      <w:pPr>
+        <w:ind w:left="4320" w:hanging="180"/>
+      </w:pPr>
+    </w:lvl>
+    <w:lvl w:ilvl="6" w:tplc="0409000F" w:tentative="1">
+      <w:start w:val="1"/>
+      <w:numFmt w:val="decimal"/>
+      <w:lvlText w:val="%7."/>
+      <w:lvlJc w:val="left"/>
+      <w:pPr>
+        <w:ind w:left="5040" w:hanging="360"/>
+      </w:pPr>
+    </w:lvl>
+    <w:lvl w:ilvl="7" w:tplc="04090019" w:tentative="1">
+      <w:start w:val="1"/>
+      <w:numFmt w:val="lowerLetter"/>
+      <w:lvlText w:val="%8."/>
+      <w:lvlJc w:val="left"/>
+      <w:pPr>
+        <w:ind w:left="5760" w:hanging="360"/>
+      </w:pPr>
+    </w:lvl>
+    <w:lvl w:ilvl="8" w:tplc="0409001B" w:tentative="1">
+      <w:start w:val="1"/>
+      <w:numFmt w:val="lowerRoman"/>
+      <w:lvlText w:val="%9."/>
+      <w:lvlJc w:val="right"/>
+      <w:pPr>
+        <w:ind w:left="6480" w:hanging="180"/>
+      </w:pPr>
+    </w:lvl>
+  </w:abstractNum>
   <w:num w:numId="1">
+    <w:abstractNumId w:val="1"/>
+  </w:num>
+  <w:num w:numId="2">
     <w:abstractNumId w:val="0"/>
   </w:num>
 </w:numbering>

</xml_diff>